<commit_message>
Update Ethical Issues Report.docx
</commit_message>
<xml_diff>
--- a/Ethical Issues Report.docx
+++ b/Ethical Issues Report.docx
@@ -11,6 +11,8 @@
           <w:sz w:val="28"/>
         </w:rPr>
       </w:pPr>
+      <w:bookmarkStart w:id="0" w:name="_GoBack"/>
+      <w:bookmarkEnd w:id="0"/>
       <w:r>
         <w:rPr>
           <w:b/>
@@ -21,302 +23,808 @@
     </w:p>
     <w:p>
       <w:pPr>
-        <w:spacing w:after="360"/>
-      </w:pPr>
-      <w:bookmarkStart w:id="0" w:name="_GoBack"/>
-      <w:bookmarkEnd w:id="0"/>
-    </w:p>
-    <w:p>
-      <w:pPr>
         <w:spacing w:after="120"/>
-        <w:outlineLvl w:val="2"/>
-        <w:rPr>
-          <w:rFonts w:eastAsia="Times New Roman" w:cstheme="minorHAnsi"/>
-          <w:bCs/>
-          <w:color w:val="A6A6A6" w:themeColor="background1" w:themeShade="A6"/>
-          <w:sz w:val="22"/>
+        <w:rPr>
+          <w:b/>
+        </w:rPr>
+      </w:pPr>
+      <w:r>
+        <w:rPr>
+          <w:b/>
+        </w:rPr>
+        <w:t>Data Protection</w:t>
+      </w:r>
+    </w:p>
+    <w:p>
+      <w:pPr>
+        <w:spacing w:after="120"/>
+      </w:pPr>
+      <w:r>
+        <w:t xml:space="preserve">The new General Data Protection Regulation reshapes the way user’s data can be handled </w:t>
+      </w:r>
+      <w:r>
+        <w:t>(Eugdpr.org, 2019)</w:t>
+      </w:r>
+      <w:r>
+        <w:t xml:space="preserve">. When developing an augmented reality application, it may be necessary to gather and store user information. The way in which we handle this data must </w:t>
+      </w:r>
+      <w:r>
+        <w:t>be in accordance with GDPR.</w:t>
+      </w:r>
+    </w:p>
+    <w:p>
+      <w:pPr>
+        <w:spacing w:after="120"/>
+      </w:pPr>
+      <w:r>
+        <w:t xml:space="preserve">Geolocation data can be gathered and used in mobile device applications in which the user is willingly carrying the device. It is likely a similarly broad ruling will apply to augment reality applications </w:t>
+      </w:r>
+      <w:r>
+        <w:t>(</w:t>
+      </w:r>
+      <w:proofErr w:type="spellStart"/>
+      <w:r>
+        <w:t>Wassom</w:t>
+      </w:r>
+      <w:proofErr w:type="spellEnd"/>
+      <w:r>
+        <w:t>, 2014)</w:t>
+      </w:r>
+      <w:r>
+        <w:t>.</w:t>
+      </w:r>
+    </w:p>
+    <w:p>
+      <w:r>
+        <w:t>The presence of sensors, cameras and microphones means augmented reality headsets can collect a lot of user information. It is important that augmented reality application developers and hardware manufacturers work to ensure that these sensors and the data they gather are not breached to maintain user privacy.</w:t>
+      </w:r>
+    </w:p>
+    <w:p/>
+    <w:p>
+      <w:pPr>
+        <w:spacing w:after="120"/>
+        <w:rPr>
+          <w:b/>
+        </w:rPr>
+      </w:pPr>
+      <w:r>
+        <w:rPr>
+          <w:b/>
+        </w:rPr>
+        <w:t>What can and can’t be augmented?</w:t>
+      </w:r>
+    </w:p>
+    <w:p>
+      <w:pPr>
+        <w:spacing w:after="120"/>
+      </w:pPr>
+      <w:r>
+        <w:t>Games like Pokémon Go use physical locations in their application in which Pokémon and hotspots can be augmented. It is considered unethical to interfere with private property owners use of their property, which may happen because of augmented reality.</w:t>
+      </w:r>
+    </w:p>
+    <w:p>
+      <w:pPr>
+        <w:spacing w:after="120"/>
+      </w:pPr>
+      <w:r>
+        <w:t xml:space="preserve">An </w:t>
+      </w:r>
+      <w:r>
+        <w:t xml:space="preserve">augmented reality application can add virtual content and resources to a physical location, attracting users. A property owner may succumb to unwanted attention or interference due to the virtual significance of their physical property. </w:t>
+      </w:r>
+    </w:p>
+    <w:p>
+      <w:pPr>
+        <w:ind w:left="1440" w:hanging="1440"/>
+        <w:rPr>
+          <w:i/>
+        </w:rPr>
+      </w:pPr>
+      <w:r>
+        <w:t>Neely states that ‘</w:t>
+      </w:r>
+      <w:r>
+        <w:rPr>
+          <w:i/>
+        </w:rPr>
+        <w:t>Just as a person has rights over their physical property, so too should they</w:t>
+      </w:r>
+    </w:p>
+    <w:p>
+      <w:pPr>
+        <w:ind w:left="1440" w:hanging="1440"/>
+      </w:pPr>
+      <w:r>
+        <w:rPr>
+          <w:i/>
+        </w:rPr>
+        <w:t>have rights over augmentations to that property.</w:t>
+      </w:r>
+      <w:r>
+        <w:t>’ (Neely, 2018).</w:t>
+      </w:r>
+    </w:p>
+    <w:p/>
+    <w:p>
+      <w:pPr>
+        <w:rPr>
+          <w:b/>
+          <w:u w:val="single"/>
+        </w:rPr>
+      </w:pPr>
+      <w:r>
+        <w:rPr>
+          <w:b/>
+          <w:u w:val="single"/>
+        </w:rPr>
+        <w:t>Privacy</w:t>
+      </w:r>
+    </w:p>
+    <w:p>
+      <w:r>
+        <w:t>A problem with AR is the hijacking of public spaces, people or firms could easily be upset if your AR placement is controversial covering local monuments or business locations. Even if you personally think your placement isn’t an issue it could be characterized as “virtual graffiti”</w:t>
+      </w:r>
+      <w:sdt>
+        <w:sdtPr>
+          <w:id w:val="-1389797313"/>
+          <w:citation/>
+        </w:sdtPr>
+        <w:sdtContent>
+          <w:r>
+            <w:fldChar w:fldCharType="begin"/>
+          </w:r>
+          <w:r>
+            <w:instrText xml:space="preserve"> CITATION Blu19 \l 2057 </w:instrText>
+          </w:r>
+          <w:r>
+            <w:fldChar w:fldCharType="separate"/>
+          </w:r>
+          <w:r>
+            <w:rPr>
+              <w:noProof/>
+            </w:rPr>
+            <w:t xml:space="preserve"> </w:t>
+          </w:r>
+          <w:r>
+            <w:rPr>
+              <w:noProof/>
+            </w:rPr>
+            <w:t>(Blum, 2019)</w:t>
+          </w:r>
+          <w:r>
+            <w:fldChar w:fldCharType="end"/>
+          </w:r>
+        </w:sdtContent>
+      </w:sdt>
+      <w:r>
+        <w:t xml:space="preserve"> as it may not be appropriate or respectful for a reason unknown to the developer. This is going to become even more of a problem in the future when AR could possibly move on from needing devices such as phones to things like glasses that you can wear every day which are harder to notice than something like a mobile phone and if the user is recording someone or something that they do not have permission to do but are not noticed as it is more discreet this can cause problems </w:t>
+      </w:r>
+      <w:sdt>
+        <w:sdtPr>
+          <w:id w:val="-207959471"/>
+          <w:citation/>
+        </w:sdtPr>
+        <w:sdtContent>
+          <w:r>
+            <w:fldChar w:fldCharType="begin"/>
+          </w:r>
+          <w:r>
+            <w:instrText xml:space="preserve"> CITATION Den14 \l 2057 </w:instrText>
+          </w:r>
+          <w:r>
+            <w:fldChar w:fldCharType="separate"/>
+          </w:r>
+          <w:r>
+            <w:rPr>
+              <w:noProof/>
+            </w:rPr>
+            <w:t>(Denning, et al., 2014)</w:t>
+          </w:r>
+          <w:r>
+            <w:fldChar w:fldCharType="end"/>
+          </w:r>
+        </w:sdtContent>
+      </w:sdt>
+      <w:r>
+        <w:t>. If this becomes a reality it will be a problem both ethically and legally as people or areas may want to opt out of AR and there will need to be laws written to allow privacy and around private owners virtual space around their property.</w:t>
+      </w:r>
+    </w:p>
+    <w:p/>
+    <w:p>
+      <w:pPr>
+        <w:rPr>
+          <w:b/>
+          <w:u w:val="single"/>
+        </w:rPr>
+      </w:pPr>
+      <w:r>
+        <w:rPr>
+          <w:b/>
+          <w:u w:val="single"/>
+        </w:rPr>
+        <w:t>Liability</w:t>
+      </w:r>
+    </w:p>
+    <w:p>
+      <w:r>
+        <w:t xml:space="preserve">AR programs or games such as Pokémon GO can cause legal issues due to users’ activity </w:t>
+      </w:r>
+      <w:sdt>
+        <w:sdtPr>
+          <w:id w:val="-467749884"/>
+          <w:citation/>
+        </w:sdtPr>
+        <w:sdtContent>
+          <w:r>
+            <w:fldChar w:fldCharType="begin"/>
+          </w:r>
+          <w:r>
+            <w:instrText xml:space="preserve"> CITATION Paa17 \l 2057 </w:instrText>
+          </w:r>
+          <w:r>
+            <w:fldChar w:fldCharType="separate"/>
+          </w:r>
+          <w:r>
+            <w:rPr>
+              <w:noProof/>
+            </w:rPr>
+            <w:t>(Paavilainen, et al., 2017)</w:t>
+          </w:r>
+          <w:r>
+            <w:fldChar w:fldCharType="end"/>
+          </w:r>
+        </w:sdtContent>
+      </w:sdt>
+      <w:r>
+        <w:t xml:space="preserve"> for example there have been numerous examples of people getting in trouble for trespassing to catch a Pokémon. The problem comes with whether these legal issues are the responsibility for the user for not being mindful of the laws and </w:t>
+      </w:r>
+      <w:r>
+        <w:lastRenderedPageBreak/>
+        <w:t>rights of people and places around them or if it is the company’s for having the AR feature appear there, even if this is generated randomly or by an algorithm. This introduces the question of what are developers responsible for that users do Pokémon GO added a speed limit to the app to stop people playing while driving as this was becoming a problem for them and they were worried about lawsuits against them, there are going to have to be numerous laws developed around this area to control and regulate both users and company’s and make sure any blame is placed on the correct party</w:t>
+      </w:r>
+      <w:sdt>
+        <w:sdtPr>
+          <w:id w:val="-643274126"/>
+          <w:citation/>
+        </w:sdtPr>
+        <w:sdtContent>
+          <w:r>
+            <w:fldChar w:fldCharType="begin"/>
+          </w:r>
+          <w:r>
+            <w:instrText xml:space="preserve"> CITATION Pas12 \l 2057 </w:instrText>
+          </w:r>
+          <w:r>
+            <w:fldChar w:fldCharType="separate"/>
+          </w:r>
+          <w:r>
+            <w:rPr>
+              <w:noProof/>
+            </w:rPr>
+            <w:t xml:space="preserve"> </w:t>
+          </w:r>
+          <w:r>
+            <w:rPr>
+              <w:noProof/>
+            </w:rPr>
+            <w:t>(Pase, 2012)</w:t>
+          </w:r>
+          <w:r>
+            <w:fldChar w:fldCharType="end"/>
+          </w:r>
+        </w:sdtContent>
+      </w:sdt>
+      <w:r>
+        <w:t>.</w:t>
+      </w:r>
+    </w:p>
+    <w:p/>
+    <w:p>
+      <w:pPr>
+        <w:rPr>
+          <w:b/>
+          <w:u w:val="single"/>
+        </w:rPr>
+      </w:pPr>
+      <w:r>
+        <w:rPr>
+          <w:b/>
+          <w:u w:val="single"/>
+        </w:rPr>
+        <w:t>Culture and Religion</w:t>
+      </w:r>
+    </w:p>
+    <w:p>
+      <w:r>
+        <w:t xml:space="preserve">What sort of content should people be able to augment if for example adult content producers or other things that would conventionally be restricted, currently this content is out of sight of for the average person and they must explicitly search for or go to these websites. With AR technology it may become the case where public places are augmented with adult themes for example an adult store could have their shop front augmented. The question becomes what should happen with this and how should content be separated, should there be age restrictions on AR technologies, or should there be packages that allow users to specifically see adult products or themes. Even if this is monitored would having adult themes potentially augmenting public places could be ethically wrong and could cause a myriad of problems culturally </w:t>
+      </w:r>
+      <w:sdt>
+        <w:sdtPr>
+          <w:id w:val="-1514838252"/>
+          <w:citation/>
+        </w:sdtPr>
+        <w:sdtContent>
+          <w:r>
+            <w:fldChar w:fldCharType="begin"/>
+          </w:r>
+          <w:r>
+            <w:instrText xml:space="preserve"> CITATION Roe14 \l 2057 </w:instrText>
+          </w:r>
+          <w:r>
+            <w:fldChar w:fldCharType="separate"/>
+          </w:r>
+          <w:r>
+            <w:rPr>
+              <w:noProof/>
+            </w:rPr>
+            <w:t>(Roesner, et al., 2014)</w:t>
+          </w:r>
+          <w:r>
+            <w:fldChar w:fldCharType="end"/>
+          </w:r>
+        </w:sdtContent>
+      </w:sdt>
+      <w:r>
+        <w:t xml:space="preserve">. This also must be addressed because of child protection laws and how online adult content is restricted but in the augmented world It would have to be closely monitored to ensure that everything a specific user is seeing is appropriate for them. Lastly it could cause issues with members of specific religious groups for example </w:t>
+      </w:r>
+      <w:proofErr w:type="spellStart"/>
+      <w:proofErr w:type="gramStart"/>
+      <w:r>
+        <w:t>a</w:t>
+      </w:r>
+      <w:proofErr w:type="spellEnd"/>
+      <w:proofErr w:type="gramEnd"/>
+      <w:r>
+        <w:t xml:space="preserve"> image of the prophet Mohammed is forbidden within Islam so things like this would need to be heavily controlled in order to not offed large groups in the population.</w:t>
+      </w:r>
+    </w:p>
+    <w:p/>
+    <w:p/>
+    <w:p/>
+    <w:p/>
+    <w:p>
+      <w:pPr>
+        <w:rPr>
+          <w:b/>
+        </w:rPr>
+      </w:pPr>
+    </w:p>
+    <w:p>
+      <w:pPr>
+        <w:spacing w:after="120"/>
+        <w:rPr>
+          <w:b/>
+        </w:rPr>
+      </w:pPr>
+      <w:r>
+        <w:rPr>
+          <w:b/>
+        </w:rPr>
+        <w:t>Bibliography</w:t>
+      </w:r>
+    </w:p>
+    <w:p>
+      <w:pPr>
+        <w:spacing w:after="120"/>
+        <w:rPr>
+          <w:rFonts w:cstheme="minorHAnsi"/>
+          <w:color w:val="000000"/>
           <w:szCs w:val="22"/>
-          <w:lang w:eastAsia="en-GB"/>
-        </w:rPr>
-      </w:pPr>
-      <w:r>
-        <w:rPr>
-          <w:rFonts w:eastAsia="Times New Roman" w:cstheme="minorHAnsi"/>
-          <w:bCs/>
-          <w:color w:val="A6A6A6" w:themeColor="background1" w:themeShade="A6"/>
-          <w:sz w:val="22"/>
+          <w:shd w:val="clear" w:color="auto" w:fill="FFFFFF"/>
+        </w:rPr>
+      </w:pPr>
+      <w:r>
+        <w:rPr>
+          <w:rFonts w:cstheme="minorHAnsi"/>
+          <w:color w:val="000000"/>
           <w:szCs w:val="22"/>
-          <w:lang w:eastAsia="en-GB"/>
-        </w:rPr>
-        <w:t>Report on Ethical issues associated with AR technologies (max 2 pages)</w:t>
+          <w:shd w:val="clear" w:color="auto" w:fill="FFFFFF"/>
+        </w:rPr>
+        <w:t>Eugdpr.org. (2019). </w:t>
+      </w:r>
+      <w:r>
+        <w:rPr>
+          <w:rFonts w:cstheme="minorHAnsi"/>
+          <w:i/>
+          <w:iCs/>
+          <w:color w:val="000000"/>
+          <w:szCs w:val="22"/>
+          <w:shd w:val="clear" w:color="auto" w:fill="FFFFFF"/>
+        </w:rPr>
+        <w:t>EUGDPR – Information Portal</w:t>
+      </w:r>
+      <w:r>
+        <w:rPr>
+          <w:rFonts w:cstheme="minorHAnsi"/>
+          <w:color w:val="000000"/>
+          <w:szCs w:val="22"/>
+          <w:shd w:val="clear" w:color="auto" w:fill="FFFFFF"/>
+        </w:rPr>
+        <w:t>. [online] Available at: https://eugdpr.org/ [Accessed 7 Mar. 2019].</w:t>
       </w:r>
     </w:p>
     <w:p>
       <w:pPr>
         <w:spacing w:after="120"/>
-        <w:outlineLvl w:val="2"/>
-        <w:rPr>
-          <w:rFonts w:eastAsia="Times New Roman" w:cstheme="minorHAnsi"/>
-          <w:bCs/>
-          <w:color w:val="A6A6A6" w:themeColor="background1" w:themeShade="A6"/>
-          <w:sz w:val="22"/>
+        <w:rPr>
+          <w:rFonts w:cstheme="minorHAnsi"/>
+          <w:color w:val="000000"/>
           <w:szCs w:val="22"/>
-          <w:lang w:eastAsia="en-GB"/>
-        </w:rPr>
-      </w:pPr>
-      <w:r>
-        <w:rPr>
-          <w:rFonts w:cs="Segoe UI"/>
-          <w:color w:val="A6A6A6" w:themeColor="background1" w:themeShade="A6"/>
-          <w:sz w:val="22"/>
+          <w:shd w:val="clear" w:color="auto" w:fill="FFFFFF"/>
+        </w:rPr>
+      </w:pPr>
+      <w:proofErr w:type="spellStart"/>
+      <w:r>
+        <w:rPr>
+          <w:rFonts w:cstheme="minorHAnsi"/>
+          <w:color w:val="000000"/>
           <w:szCs w:val="22"/>
-        </w:rPr>
-        <w:t>Ethical and Legal topics</w:t>
-      </w:r>
-    </w:p>
-    <w:p>
-      <w:pPr>
-        <w:numPr>
-          <w:ilvl w:val="0"/>
-          <w:numId w:val="1"/>
-        </w:numPr>
-        <w:shd w:val="clear" w:color="auto" w:fill="FFFFFF"/>
+          <w:shd w:val="clear" w:color="auto" w:fill="FFFFFF"/>
+        </w:rPr>
+        <w:t>Wassom</w:t>
+      </w:r>
+      <w:proofErr w:type="spellEnd"/>
+      <w:r>
+        <w:rPr>
+          <w:rFonts w:cstheme="minorHAnsi"/>
+          <w:color w:val="000000"/>
+          <w:szCs w:val="22"/>
+          <w:shd w:val="clear" w:color="auto" w:fill="FFFFFF"/>
+        </w:rPr>
+        <w:t>, B. (2014). </w:t>
+      </w:r>
+      <w:r>
+        <w:rPr>
+          <w:rFonts w:cstheme="minorHAnsi"/>
+          <w:i/>
+          <w:iCs/>
+          <w:color w:val="000000"/>
+          <w:szCs w:val="22"/>
+          <w:shd w:val="clear" w:color="auto" w:fill="FFFFFF"/>
+        </w:rPr>
+        <w:t>Augmented reality law, privacy, and ethics</w:t>
+      </w:r>
+      <w:r>
+        <w:rPr>
+          <w:rFonts w:cstheme="minorHAnsi"/>
+          <w:color w:val="000000"/>
+          <w:szCs w:val="22"/>
+          <w:shd w:val="clear" w:color="auto" w:fill="FFFFFF"/>
+        </w:rPr>
+        <w:t xml:space="preserve">. Waltham, Massachusetts: </w:t>
+      </w:r>
+      <w:proofErr w:type="spellStart"/>
+      <w:r>
+        <w:rPr>
+          <w:rFonts w:cstheme="minorHAnsi"/>
+          <w:color w:val="000000"/>
+          <w:szCs w:val="22"/>
+          <w:shd w:val="clear" w:color="auto" w:fill="FFFFFF"/>
+        </w:rPr>
+        <w:t>Syngress</w:t>
+      </w:r>
+      <w:proofErr w:type="spellEnd"/>
+      <w:r>
+        <w:rPr>
+          <w:rFonts w:cstheme="minorHAnsi"/>
+          <w:color w:val="000000"/>
+          <w:szCs w:val="22"/>
+          <w:shd w:val="clear" w:color="auto" w:fill="FFFFFF"/>
+        </w:rPr>
+        <w:t>.</w:t>
+      </w:r>
+    </w:p>
+    <w:p>
+      <w:pPr>
         <w:spacing w:after="120"/>
         <w:rPr>
-          <w:rFonts w:cs="Segoe UI"/>
-          <w:color w:val="A6A6A6" w:themeColor="background1" w:themeShade="A6"/>
-          <w:sz w:val="22"/>
+          <w:rFonts w:cstheme="minorHAnsi"/>
+          <w:color w:val="333333"/>
+          <w:spacing w:val="4"/>
           <w:szCs w:val="22"/>
-        </w:rPr>
-      </w:pPr>
-      <w:r>
-        <w:rPr>
-          <w:rFonts w:cs="Segoe UI"/>
-          <w:color w:val="A6A6A6" w:themeColor="background1" w:themeShade="A6"/>
-          <w:sz w:val="22"/>
+          <w:shd w:val="clear" w:color="auto" w:fill="FCFCFC"/>
+        </w:rPr>
+      </w:pPr>
+      <w:r>
+        <w:rPr>
+          <w:rFonts w:cstheme="minorHAnsi"/>
+          <w:color w:val="333333"/>
+          <w:spacing w:val="4"/>
           <w:szCs w:val="22"/>
-        </w:rPr>
-        <w:t>Data Protection (GDPR)</w:t>
-      </w:r>
-    </w:p>
-    <w:p>
-      <w:pPr>
-        <w:numPr>
-          <w:ilvl w:val="0"/>
-          <w:numId w:val="1"/>
-        </w:numPr>
-        <w:shd w:val="clear" w:color="auto" w:fill="FFFFFF"/>
-        <w:spacing w:after="120"/>
-        <w:rPr>
-          <w:rFonts w:cs="Segoe UI"/>
-          <w:color w:val="A6A6A6" w:themeColor="background1" w:themeShade="A6"/>
-          <w:sz w:val="22"/>
+          <w:shd w:val="clear" w:color="auto" w:fill="FCFCFC"/>
+        </w:rPr>
+        <w:t xml:space="preserve">Neely, E.L. Ethics </w:t>
+      </w:r>
+      <w:proofErr w:type="spellStart"/>
+      <w:r>
+        <w:rPr>
+          <w:rFonts w:cstheme="minorHAnsi"/>
+          <w:color w:val="333333"/>
+          <w:spacing w:val="4"/>
           <w:szCs w:val="22"/>
-        </w:rPr>
-      </w:pPr>
-      <w:r>
-        <w:rPr>
-          <w:rFonts w:cs="Segoe UI"/>
-          <w:color w:val="A6A6A6" w:themeColor="background1" w:themeShade="A6"/>
-          <w:sz w:val="22"/>
+          <w:shd w:val="clear" w:color="auto" w:fill="FCFCFC"/>
+        </w:rPr>
+        <w:t>Inf</w:t>
+      </w:r>
+      <w:proofErr w:type="spellEnd"/>
+      <w:r>
+        <w:rPr>
+          <w:rFonts w:cstheme="minorHAnsi"/>
+          <w:color w:val="333333"/>
+          <w:spacing w:val="4"/>
           <w:szCs w:val="22"/>
-        </w:rPr>
-        <w:t>Intellectual Property (IP Copyright)</w:t>
-      </w:r>
-    </w:p>
-    <w:p>
-      <w:pPr>
-        <w:numPr>
-          <w:ilvl w:val="0"/>
-          <w:numId w:val="1"/>
-        </w:numPr>
-        <w:shd w:val="clear" w:color="auto" w:fill="FFFFFF"/>
-        <w:spacing w:after="120"/>
-        <w:rPr>
-          <w:rFonts w:cs="Segoe UI"/>
-          <w:color w:val="A6A6A6" w:themeColor="background1" w:themeShade="A6"/>
-          <w:sz w:val="22"/>
+          <w:shd w:val="clear" w:color="auto" w:fill="FCFCFC"/>
+        </w:rPr>
+        <w:t xml:space="preserve"> </w:t>
+      </w:r>
+      <w:proofErr w:type="spellStart"/>
+      <w:r>
+        <w:rPr>
+          <w:rFonts w:cstheme="minorHAnsi"/>
+          <w:color w:val="333333"/>
+          <w:spacing w:val="4"/>
           <w:szCs w:val="22"/>
-        </w:rPr>
-      </w:pPr>
-      <w:r>
-        <w:rPr>
-          <w:rFonts w:cs="Segoe UI"/>
-          <w:color w:val="A6A6A6" w:themeColor="background1" w:themeShade="A6"/>
-          <w:sz w:val="22"/>
+          <w:shd w:val="clear" w:color="auto" w:fill="FCFCFC"/>
+        </w:rPr>
+        <w:t>Technol</w:t>
+      </w:r>
+      <w:proofErr w:type="spellEnd"/>
+      <w:r>
+        <w:rPr>
+          <w:rFonts w:cstheme="minorHAnsi"/>
+          <w:color w:val="333333"/>
+          <w:spacing w:val="4"/>
           <w:szCs w:val="22"/>
-        </w:rPr>
-        <w:t>User Generated Content (UGC and DMCA)</w:t>
-      </w:r>
-    </w:p>
-    <w:p>
-      <w:pPr>
-        <w:numPr>
-          <w:ilvl w:val="0"/>
-          <w:numId w:val="1"/>
-        </w:numPr>
-        <w:shd w:val="clear" w:color="auto" w:fill="FFFFFF"/>
-        <w:spacing w:after="120"/>
-        <w:rPr>
-          <w:rFonts w:cs="Segoe UI"/>
-          <w:color w:val="A6A6A6" w:themeColor="background1" w:themeShade="A6"/>
-          <w:sz w:val="22"/>
+          <w:shd w:val="clear" w:color="auto" w:fill="FCFCFC"/>
+        </w:rPr>
+        <w:t xml:space="preserve"> (2018). </w:t>
+      </w:r>
+      <w:r>
+        <w:rPr>
+          <w:rFonts w:cstheme="minorHAnsi"/>
+          <w:color w:val="333333"/>
+          <w:spacing w:val="4"/>
           <w:szCs w:val="22"/>
-        </w:rPr>
-      </w:pPr>
-      <w:r>
-        <w:rPr>
-          <w:rFonts w:cs="Segoe UI"/>
-          <w:color w:val="A6A6A6" w:themeColor="background1" w:themeShade="A6"/>
-          <w:sz w:val="22"/>
+          <w:shd w:val="clear" w:color="auto" w:fill="FCFCFC"/>
+        </w:rPr>
+        <w:t>https://doi.org/10.1007/s10676-018-9484-2</w:t>
+      </w:r>
+    </w:p>
+    <w:sdt>
+      <w:sdtPr>
+        <w:rPr>
+          <w:rFonts w:cstheme="minorHAnsi"/>
           <w:szCs w:val="22"/>
         </w:rPr>
-        <w:t>Privacy</w:t>
-      </w:r>
-    </w:p>
-    <w:p>
-      <w:pPr>
-        <w:numPr>
-          <w:ilvl w:val="0"/>
-          <w:numId w:val="1"/>
-        </w:numPr>
-        <w:shd w:val="clear" w:color="auto" w:fill="FFFFFF"/>
-        <w:spacing w:after="120"/>
-        <w:rPr>
-          <w:rFonts w:cs="Segoe UI"/>
-          <w:color w:val="A6A6A6" w:themeColor="background1" w:themeShade="A6"/>
-          <w:sz w:val="22"/>
-          <w:szCs w:val="22"/>
-        </w:rPr>
-      </w:pPr>
-      <w:r>
-        <w:rPr>
-          <w:rFonts w:cs="Segoe UI"/>
-          <w:color w:val="A6A6A6" w:themeColor="background1" w:themeShade="A6"/>
-          <w:sz w:val="22"/>
-          <w:szCs w:val="22"/>
-        </w:rPr>
-        <w:t>Liability</w:t>
-      </w:r>
-    </w:p>
-    <w:p>
-      <w:pPr>
-        <w:numPr>
-          <w:ilvl w:val="0"/>
-          <w:numId w:val="1"/>
-        </w:numPr>
-        <w:shd w:val="clear" w:color="auto" w:fill="FFFFFF"/>
-        <w:spacing w:after="120"/>
-        <w:rPr>
-          <w:rFonts w:cs="Segoe UI"/>
-          <w:color w:val="A6A6A6" w:themeColor="background1" w:themeShade="A6"/>
-          <w:sz w:val="22"/>
-          <w:szCs w:val="22"/>
-        </w:rPr>
-      </w:pPr>
-      <w:r>
-        <w:rPr>
-          <w:rFonts w:cs="Segoe UI"/>
-          <w:color w:val="A6A6A6" w:themeColor="background1" w:themeShade="A6"/>
-          <w:sz w:val="22"/>
-          <w:szCs w:val="22"/>
-        </w:rPr>
-        <w:t>Children’s Online Privacy Protection Act (COPPA)</w:t>
-      </w:r>
-    </w:p>
-    <w:p>
-      <w:pPr>
-        <w:numPr>
-          <w:ilvl w:val="0"/>
-          <w:numId w:val="1"/>
-        </w:numPr>
-        <w:shd w:val="clear" w:color="auto" w:fill="FFFFFF"/>
-        <w:spacing w:after="120"/>
-        <w:rPr>
-          <w:rFonts w:cs="Segoe UI"/>
-          <w:color w:val="A6A6A6" w:themeColor="background1" w:themeShade="A6"/>
-          <w:sz w:val="22"/>
-          <w:szCs w:val="22"/>
-        </w:rPr>
-      </w:pPr>
-      <w:r>
-        <w:rPr>
-          <w:rFonts w:cs="Segoe UI"/>
-          <w:color w:val="A6A6A6" w:themeColor="background1" w:themeShade="A6"/>
-          <w:sz w:val="22"/>
-          <w:szCs w:val="22"/>
-        </w:rPr>
-        <w:t>Culture and Religion</w:t>
-      </w:r>
-    </w:p>
-    <w:p>
-      <w:pPr>
-        <w:spacing w:after="120"/>
-        <w:rPr>
-          <w:rFonts w:eastAsia="Times New Roman" w:cstheme="minorHAnsi"/>
-          <w:color w:val="A6A6A6" w:themeColor="background1" w:themeShade="A6"/>
-          <w:sz w:val="22"/>
-          <w:szCs w:val="22"/>
-          <w:lang w:eastAsia="en-GB"/>
-        </w:rPr>
-      </w:pPr>
-      <w:r>
-        <w:rPr>
-          <w:rFonts w:eastAsia="Times New Roman" w:cstheme="minorHAnsi"/>
-          <w:color w:val="A6A6A6" w:themeColor="background1" w:themeShade="A6"/>
-          <w:sz w:val="22"/>
-          <w:szCs w:val="22"/>
-          <w:lang w:eastAsia="en-GB"/>
-        </w:rPr>
-        <w:t>While AR technologies are not new, today's AR technologies are as capable as they have ever been and are only just becoming available at consumer level. As a result, developing AR applications highlights several ethical and legal considerations. You are to produce a report highlighting the key ethical concerns that need to be considered when developing AR technologies.</w:t>
-      </w:r>
-    </w:p>
-    <w:p>
-      <w:pPr>
-        <w:spacing w:after="120"/>
-        <w:rPr>
-          <w:rFonts w:eastAsia="Times New Roman" w:cstheme="minorHAnsi"/>
-          <w:color w:val="A6A6A6" w:themeColor="background1" w:themeShade="A6"/>
-          <w:sz w:val="22"/>
-          <w:szCs w:val="22"/>
-          <w:lang w:eastAsia="en-GB"/>
-        </w:rPr>
-      </w:pPr>
-      <w:r>
-        <w:rPr>
-          <w:rFonts w:eastAsia="Times New Roman" w:cstheme="minorHAnsi"/>
-          <w:color w:val="A6A6A6" w:themeColor="background1" w:themeShade="A6"/>
-          <w:sz w:val="22"/>
-          <w:szCs w:val="22"/>
-          <w:lang w:eastAsia="en-GB"/>
-        </w:rPr>
-        <w:t>All material and ideas from other authors must be cited in the text and referenced at the end of the article (references do not count to your page limit) using Harvard referencing (</w:t>
-      </w:r>
-      <w:hyperlink r:id="rId7" w:history="1">
-        <w:r>
-          <w:rPr>
-            <w:rFonts w:eastAsia="Times New Roman" w:cstheme="minorHAnsi"/>
-            <w:color w:val="A6A6A6" w:themeColor="background1" w:themeShade="A6"/>
-            <w:sz w:val="22"/>
-            <w:szCs w:val="22"/>
-            <w:u w:val="single"/>
-            <w:lang w:eastAsia="en-GB"/>
-          </w:rPr>
-          <w:t>http://libweb.anglia.ac.uk/referencing/harvard.htm</w:t>
-        </w:r>
-      </w:hyperlink>
-      <w:r>
-        <w:rPr>
-          <w:rFonts w:eastAsia="Times New Roman" w:cstheme="minorHAnsi"/>
-          <w:color w:val="A6A6A6" w:themeColor="background1" w:themeShade="A6"/>
-          <w:sz w:val="22"/>
-          <w:szCs w:val="22"/>
-          <w:lang w:eastAsia="en-GB"/>
-        </w:rPr>
-        <w:t>).</w:t>
-      </w:r>
-    </w:p>
-    <w:p/>
+        <w:id w:val="111145805"/>
+        <w:bibliography/>
+      </w:sdtPr>
+      <w:sdtEndPr>
+        <w:rPr>
+          <w:rFonts w:cstheme="minorBidi"/>
+          <w:szCs w:val="24"/>
+        </w:rPr>
+      </w:sdtEndPr>
+      <w:sdtContent>
+        <w:p>
+          <w:pPr>
+            <w:rPr>
+              <w:noProof/>
+            </w:rPr>
+          </w:pPr>
+          <w:r>
+            <w:rPr>
+              <w:rFonts w:cstheme="minorHAnsi"/>
+            </w:rPr>
+            <w:fldChar w:fldCharType="begin"/>
+          </w:r>
+          <w:r>
+            <w:rPr>
+              <w:rFonts w:cstheme="minorHAnsi"/>
+            </w:rPr>
+            <w:instrText xml:space="preserve"> BIBLIOGRAPHY </w:instrText>
+          </w:r>
+          <w:r>
+            <w:rPr>
+              <w:rFonts w:cstheme="minorHAnsi"/>
+            </w:rPr>
+            <w:fldChar w:fldCharType="separate"/>
+          </w:r>
+          <w:r>
+            <w:rPr>
+              <w:noProof/>
+            </w:rPr>
+            <w:t xml:space="preserve">Blum, A., 2019. </w:t>
+          </w:r>
+          <w:r>
+            <w:rPr>
+              <w:i/>
+              <w:iCs/>
+              <w:noProof/>
+            </w:rPr>
+            <w:t xml:space="preserve">Ethical Challenges of Virtual and Augmented Reality. </w:t>
+          </w:r>
+          <w:r>
+            <w:rPr>
+              <w:noProof/>
+            </w:rPr>
+            <w:t xml:space="preserve">[Online] </w:t>
+          </w:r>
+          <w:r>
+            <w:rPr>
+              <w:noProof/>
+            </w:rPr>
+            <w:br/>
+            <w:t xml:space="preserve">Available at: </w:t>
+          </w:r>
+          <w:r>
+            <w:rPr>
+              <w:noProof/>
+              <w:u w:val="single"/>
+            </w:rPr>
+            <w:t>https://www.insightssuccess.com/ethical-challenges-of-virtual-and-augmented-reality/</w:t>
+          </w:r>
+          <w:r>
+            <w:rPr>
+              <w:noProof/>
+            </w:rPr>
+            <w:br/>
+            <w:t>[Accessed 7 March 2019].</w:t>
+          </w:r>
+        </w:p>
+        <w:p>
+          <w:pPr>
+            <w:pStyle w:val="Bibliography"/>
+            <w:rPr>
+              <w:noProof/>
+              <w:sz w:val="24"/>
+              <w:szCs w:val="24"/>
+            </w:rPr>
+          </w:pPr>
+          <w:r>
+            <w:rPr>
+              <w:noProof/>
+              <w:sz w:val="24"/>
+              <w:szCs w:val="24"/>
+            </w:rPr>
+            <w:t xml:space="preserve">Denning, T., Dehlawi, Z. &amp; Kohno, T., 2014. InSitu with Bystanders of Augmented Reality Glasses: Perspectives on Recordingand Privacy-Mediating Technologies. </w:t>
+          </w:r>
+          <w:r>
+            <w:rPr>
+              <w:i/>
+              <w:iCs/>
+              <w:noProof/>
+              <w:sz w:val="24"/>
+              <w:szCs w:val="24"/>
+            </w:rPr>
+            <w:t xml:space="preserve">ACM, </w:t>
+          </w:r>
+          <w:r>
+            <w:rPr>
+              <w:noProof/>
+              <w:sz w:val="24"/>
+              <w:szCs w:val="24"/>
+            </w:rPr>
+            <w:t>pp. 2377-2386.</w:t>
+          </w:r>
+        </w:p>
+        <w:p>
+          <w:pPr>
+            <w:pStyle w:val="Bibliography"/>
+            <w:rPr>
+              <w:noProof/>
+              <w:sz w:val="24"/>
+              <w:szCs w:val="24"/>
+            </w:rPr>
+          </w:pPr>
+          <w:r>
+            <w:rPr>
+              <w:noProof/>
+              <w:sz w:val="24"/>
+              <w:szCs w:val="24"/>
+            </w:rPr>
+            <w:lastRenderedPageBreak/>
+            <w:t xml:space="preserve">Paavilainen, J. et al., 2017. The Pokémon GO Experience:A Location-Based Augmented RealityMobile Game Goes Mainstream. </w:t>
+          </w:r>
+          <w:r>
+            <w:rPr>
+              <w:i/>
+              <w:iCs/>
+              <w:noProof/>
+              <w:sz w:val="24"/>
+              <w:szCs w:val="24"/>
+            </w:rPr>
+            <w:t xml:space="preserve">HCI 2017, </w:t>
+          </w:r>
+          <w:r>
+            <w:rPr>
+              <w:noProof/>
+              <w:sz w:val="24"/>
+              <w:szCs w:val="24"/>
+            </w:rPr>
+            <w:t>pp. 2493-2498.</w:t>
+          </w:r>
+        </w:p>
+        <w:p>
+          <w:pPr>
+            <w:pStyle w:val="Bibliography"/>
+            <w:rPr>
+              <w:noProof/>
+              <w:sz w:val="24"/>
+              <w:szCs w:val="24"/>
+            </w:rPr>
+          </w:pPr>
+          <w:r>
+            <w:rPr>
+              <w:noProof/>
+              <w:sz w:val="24"/>
+              <w:szCs w:val="24"/>
+            </w:rPr>
+            <w:t xml:space="preserve">Pase, S., 2012. Ethical Considerations in Augmented Reality Applications. </w:t>
+          </w:r>
+          <w:r>
+            <w:rPr>
+              <w:i/>
+              <w:iCs/>
+              <w:noProof/>
+              <w:sz w:val="24"/>
+              <w:szCs w:val="24"/>
+            </w:rPr>
+            <w:t>n Proceedings of the 2012 EEE International Conference on e-Learning, e-Business, Enterprise Information Systems, and e-Government..</w:t>
+          </w:r>
+        </w:p>
+        <w:p>
+          <w:pPr>
+            <w:pStyle w:val="Bibliography"/>
+            <w:rPr>
+              <w:noProof/>
+              <w:sz w:val="24"/>
+              <w:szCs w:val="24"/>
+            </w:rPr>
+          </w:pPr>
+          <w:r>
+            <w:rPr>
+              <w:noProof/>
+              <w:sz w:val="24"/>
+              <w:szCs w:val="24"/>
+            </w:rPr>
+            <w:t xml:space="preserve">Roesner, F. et al., 2014. Augmented Reality: Hard Problems of Law and Policy. </w:t>
+          </w:r>
+          <w:r>
+            <w:rPr>
+              <w:i/>
+              <w:iCs/>
+              <w:noProof/>
+              <w:sz w:val="24"/>
+              <w:szCs w:val="24"/>
+            </w:rPr>
+            <w:t xml:space="preserve">ACM International Joint Conference on Pervasive and Ubiquitous Computing, </w:t>
+          </w:r>
+          <w:r>
+            <w:rPr>
+              <w:noProof/>
+              <w:sz w:val="24"/>
+              <w:szCs w:val="24"/>
+            </w:rPr>
+            <w:t>pp. 1283-1288..</w:t>
+          </w:r>
+        </w:p>
+        <w:p>
+          <w:pPr>
+            <w:spacing w:after="120"/>
+          </w:pPr>
+          <w:r>
+            <w:rPr>
+              <w:rFonts w:cstheme="minorHAnsi"/>
+              <w:b/>
+              <w:bCs/>
+              <w:noProof/>
+            </w:rPr>
+            <w:fldChar w:fldCharType="end"/>
+          </w:r>
+        </w:p>
+      </w:sdtContent>
+    </w:sdt>
     <w:sectPr>
       <w:headerReference w:type="default" r:id="rId8"/>
       <w:footerReference w:type="default" r:id="rId9"/>
@@ -358,6 +866,7 @@
         <w:docPartUnique/>
       </w:docPartObj>
     </w:sdtPr>
+    <w:sdtEndPr/>
     <w:sdtContent>
       <w:sdt>
         <w:sdtPr>
@@ -367,6 +876,7 @@
             <w:docPartUnique/>
           </w:docPartObj>
         </w:sdtPr>
+        <w:sdtEndPr/>
         <w:sdtContent>
           <w:p>
             <w:pPr>
@@ -1186,7 +1696,6 @@
     <w:name w:val="Hyperlink"/>
     <w:basedOn w:val="DefaultParagraphFont"/>
     <w:uiPriority w:val="99"/>
-    <w:semiHidden/>
     <w:unhideWhenUsed/>
     <w:rsid w:val="00AC5D2B"/>
     <w:rPr>
@@ -1206,6 +1715,33 @@
       <w:color w:val="2F5496" w:themeColor="accent1" w:themeShade="BF"/>
       <w:sz w:val="24"/>
       <w:szCs w:val="24"/>
+    </w:rPr>
+  </w:style>
+  <w:style w:type="character" w:styleId="UnresolvedMention">
+    <w:name w:val="Unresolved Mention"/>
+    <w:basedOn w:val="DefaultParagraphFont"/>
+    <w:uiPriority w:val="99"/>
+    <w:semiHidden/>
+    <w:unhideWhenUsed/>
+    <w:rsid w:val="00911CCE"/>
+    <w:rPr>
+      <w:color w:val="808080"/>
+      <w:shd w:val="clear" w:color="auto" w:fill="E6E6E6"/>
+    </w:rPr>
+  </w:style>
+  <w:style w:type="paragraph" w:styleId="Bibliography">
+    <w:name w:val="Bibliography"/>
+    <w:basedOn w:val="Normal"/>
+    <w:next w:val="Normal"/>
+    <w:uiPriority w:val="37"/>
+    <w:unhideWhenUsed/>
+    <w:rsid w:val="00911CCE"/>
+    <w:pPr>
+      <w:spacing w:after="160" w:line="259" w:lineRule="auto"/>
+    </w:pPr>
+    <w:rPr>
+      <w:sz w:val="22"/>
+      <w:szCs w:val="22"/>
     </w:rPr>
   </w:style>
 </w:styles>
@@ -1504,4 +2040,162 @@
     </a:ext>
   </a:extLst>
 </a:theme>
+</file>
+
+<file path=customXml/item1.xml><?xml version="1.0" encoding="utf-8"?>
+<b:Sources xmlns:b="http://schemas.openxmlformats.org/officeDocument/2006/bibliography" xmlns="http://schemas.openxmlformats.org/officeDocument/2006/bibliography" SelectedStyle="\HarvardAnglia2008OfficeOnline.xsl" StyleName="Harvard - Anglia" Version="2008">
+  <b:Source>
+    <b:Tag>Paa17</b:Tag>
+    <b:SourceType>JournalArticle</b:SourceType>
+    <b:Guid>{E5F21ED1-266F-43CF-9049-AF1834838F9B}</b:Guid>
+    <b:Author>
+      <b:Author>
+        <b:NameList>
+          <b:Person>
+            <b:Last>Paavilainen</b:Last>
+            <b:First>Janne</b:First>
+          </b:Person>
+          <b:Person>
+            <b:Last>Korhonen</b:Last>
+            <b:First>Hannu</b:First>
+          </b:Person>
+          <b:Person>
+            <b:Last>Alha</b:Last>
+            <b:First>Kati</b:First>
+          </b:Person>
+          <b:Person>
+            <b:Last>Stenros</b:Last>
+            <b:First>Jaakko</b:First>
+          </b:Person>
+          <b:Person>
+            <b:Last>Koskinen</b:Last>
+            <b:First>Elina</b:First>
+          </b:Person>
+          <b:Person>
+            <b:Last>Mäyrä</b:Last>
+            <b:First>Frans</b:First>
+          </b:Person>
+        </b:NameList>
+      </b:Author>
+    </b:Author>
+    <b:Title>The Pokémon GO Experience:A Location-Based Augmented RealityMobile Game Goes Mainstream</b:Title>
+    <b:JournalName>HCI 2017</b:JournalName>
+    <b:Year>2017</b:Year>
+    <b:Pages>2493-2498</b:Pages>
+    <b:RefOrder>3</b:RefOrder>
+  </b:Source>
+  <b:Source>
+    <b:Tag>Pas12</b:Tag>
+    <b:SourceType>JournalArticle</b:SourceType>
+    <b:Guid>{24AD0EF5-FE09-4837-B79D-A56FECA490EF}</b:Guid>
+    <b:Author>
+      <b:Author>
+        <b:NameList>
+          <b:Person>
+            <b:Last>Pase</b:Last>
+            <b:First>S</b:First>
+          </b:Person>
+        </b:NameList>
+      </b:Author>
+    </b:Author>
+    <b:Title>Ethical Considerations in Augmented Reality Applications</b:Title>
+    <b:JournalName>n  Proceedings  of  the  2012  EEE  International Conference on e-Learning, e-Business, Enterprise Information Systems, and e-Government.</b:JournalName>
+    <b:Year>2012</b:Year>
+    <b:RefOrder>4</b:RefOrder>
+  </b:Source>
+  <b:Source>
+    <b:Tag>Blu19</b:Tag>
+    <b:SourceType>InternetSite</b:SourceType>
+    <b:Guid>{8D1BF61E-8CEF-4E89-997F-332F5D3D6731}</b:Guid>
+    <b:Title>Ethical Challenges of Virtual and Augmented Reality</b:Title>
+    <b:Year>2019</b:Year>
+    <b:Author>
+      <b:Author>
+        <b:NameList>
+          <b:Person>
+            <b:Last>Blum</b:Last>
+            <b:First>Adriana</b:First>
+          </b:Person>
+        </b:NameList>
+      </b:Author>
+    </b:Author>
+    <b:YearAccessed>2019</b:YearAccessed>
+    <b:MonthAccessed>March</b:MonthAccessed>
+    <b:DayAccessed>7</b:DayAccessed>
+    <b:URL>https://www.insightssuccess.com/ethical-challenges-of-virtual-and-augmented-reality/</b:URL>
+    <b:RefOrder>1</b:RefOrder>
+  </b:Source>
+  <b:Source>
+    <b:Tag>Den14</b:Tag>
+    <b:SourceType>JournalArticle</b:SourceType>
+    <b:Guid>{B8A34A83-8C90-4B12-8A82-543D44BAC432}</b:Guid>
+    <b:Title>InSitu with Bystanders of Augmented Reality Glasses: Perspectives on Recordingand Privacy-Mediating Technologies</b:Title>
+    <b:Year>2014</b:Year>
+    <b:Author>
+      <b:Author>
+        <b:NameList>
+          <b:Person>
+            <b:Last>Denning</b:Last>
+            <b:First>Tamara</b:First>
+          </b:Person>
+          <b:Person>
+            <b:Last>Dehlawi</b:Last>
+            <b:First>Zakariya</b:First>
+          </b:Person>
+          <b:Person>
+            <b:Last>Kohno</b:Last>
+            <b:First>Tadayoshi</b:First>
+          </b:Person>
+        </b:NameList>
+      </b:Author>
+    </b:Author>
+    <b:JournalName>ACM</b:JournalName>
+    <b:Pages>2377-2386</b:Pages>
+    <b:RefOrder>2</b:RefOrder>
+  </b:Source>
+  <b:Source>
+    <b:Tag>Roe14</b:Tag>
+    <b:SourceType>JournalArticle</b:SourceType>
+    <b:Guid>{06E3E007-B6F4-47BD-9215-B5C54045A80D}</b:Guid>
+    <b:Author>
+      <b:Author>
+        <b:NameList>
+          <b:Person>
+            <b:Last>Roesner</b:Last>
+            <b:First>Franziska</b:First>
+          </b:Person>
+          <b:Person>
+            <b:Last>Denning</b:Last>
+            <b:First>Tamara</b:First>
+          </b:Person>
+          <b:Person>
+            <b:Last>Clayton Newell</b:Last>
+            <b:First>Bryce</b:First>
+          </b:Person>
+          <b:Person>
+            <b:Last>Kohno</b:Last>
+            <b:First>Tadayoshi</b:First>
+          </b:Person>
+          <b:Person>
+            <b:Last>Calo</b:Last>
+            <b:First>Ryan</b:First>
+          </b:Person>
+        </b:NameList>
+      </b:Author>
+    </b:Author>
+    <b:Title>Augmented Reality: Hard Problems of Law and Policy</b:Title>
+    <b:JournalName>ACM International Joint Conference on Pervasive and Ubiquitous Computing</b:JournalName>
+    <b:Year>2014</b:Year>
+    <b:Pages>1283-1288.</b:Pages>
+    <b:RefOrder>5</b:RefOrder>
+  </b:Source>
+</b:Sources>
+</file>
+
+<file path=customXml/itemProps1.xml><?xml version="1.0" encoding="utf-8"?>
+<ds:datastoreItem xmlns:ds="http://schemas.openxmlformats.org/officeDocument/2006/customXml" ds:itemID="{583FC24E-354C-4E38-8C4E-6DFA42DB1BB6}">
+  <ds:schemaRefs>
+    <ds:schemaRef ds:uri="http://schemas.openxmlformats.org/officeDocument/2006/bibliography"/>
+  </ds:schemaRefs>
+</ds:datastoreItem>
 </file>
</xml_diff>